<commit_message>
A few typos etc in Rmd file
</commit_message>
<xml_diff>
--- a/MS/MissingSD_V14.docx
+++ b/MS/MissingSD_V14.docx
@@ -3339,74 +3339,44 @@
         </w:rPr>
         <w:t xml:space="preserve"> introduced to ecologists more than a decade ago (</w:t>
       </w:r>
-      <w:r>
-        <w:fldChar w:fldCharType="begin"/>
-      </w:r>
-      <w:r>
-        <w:instrText xml:space="preserve"> HYPERLINK \l "_ENREF_21" \o "Nakagawa, 2008 #24" </w:instrText>
-      </w:r>
-      <w:r>
-        <w:fldChar w:fldCharType="separate"/>
-      </w:r>
-      <w:r>
-        <w:rPr>
-          <w:rFonts w:ascii="Times New Roman" w:hAnsi="Times New Roman"/>
-          <w:lang w:eastAsia="x-none"/>
-        </w:rPr>
-        <w:fldChar w:fldCharType="begin"/>
-      </w:r>
-      <w:r>
-        <w:rPr>
-          <w:rFonts w:ascii="Times New Roman" w:hAnsi="Times New Roman"/>
-          <w:lang w:eastAsia="x-none"/>
-        </w:rPr>
-        <w:instrText xml:space="preserve"> ADDIN EN.CITE &lt;EndNote&gt;&lt;Cite&gt;&lt;Author&gt;Nakagawa&lt;/Author&gt;&lt;Year&gt;2008&lt;/Year&gt;&lt;RecNum&gt;24&lt;/RecNum&gt;&lt;DisplayText&gt;Nakagawa &amp;amp; Freckleton 2008&lt;/DisplayText&gt;&lt;record&gt;&lt;rec-number&gt;24&lt;/rec-number&gt;&lt;foreign-keys&gt;&lt;key app="EN" db-id="st9refvxgzfta3eddeq5ww56spfsa9z9rsrs" timestamp="1616109149"&gt;24&lt;/key&gt;&lt;/foreign-keys&gt;&lt;ref-type name="Journal Article"&gt;17&lt;/ref-type&gt;&lt;contributors&gt;&lt;authors&gt;&lt;author&gt;Nakagawa, S.&lt;/author&gt;&lt;author&gt;Freckleton, R. P.&lt;/author&gt;&lt;/authors&gt;&lt;/contributors&gt;&lt;auth-address&gt;Nakagawa, S&amp;#xD;Univ Otago, Dept Zool, POB 56, Dunedin 9054, New Zealand&amp;#xD;Univ Otago, Dept Zool, Dunedin 9054, New Zealand&amp;#xD;Univ Sheffield, Dept Anim &amp;amp; Plant Sci, Sheffield S10 2TN, S Yorkshire, England&lt;/auth-address&gt;&lt;titles&gt;&lt;title&gt;Missing inaction: The dangers of ignoring missing data&lt;/title&gt;&lt;secondary-title&gt;Trends in Ecology &amp;amp; Evolution&lt;/secondary-title&gt;&lt;/titles&gt;&lt;periodical&gt;&lt;full-title&gt;Trends in Ecology &amp;amp; Evolution&lt;/full-title&gt;&lt;/periodical&gt;&lt;pages&gt;592-596&lt;/pages&gt;&lt;volume&gt;23&lt;/volume&gt;&lt;number&gt;11&lt;/number&gt;&lt;keywords&gt;&lt;keyword&gt;incomplete data&lt;/keyword&gt;&lt;keyword&gt;extinction&lt;/keyword&gt;&lt;keyword&gt;inference&lt;/keyword&gt;&lt;keyword&gt;selection&lt;/keyword&gt;&lt;keyword&gt;evolution&lt;/keyword&gt;&lt;keyword&gt;ecology&lt;/keyword&gt;&lt;/keywords&gt;&lt;dates&gt;&lt;year&gt;2008&lt;/year&gt;&lt;pub-dates&gt;&lt;date&gt;Nov&lt;/date&gt;&lt;/pub-dates&gt;&lt;/dates&gt;&lt;isbn&gt;0169-5347&lt;/isbn&gt;&lt;accession-num&gt;ISI:000261130300002&lt;/accession-num&gt;&lt;urls&gt;&lt;related-urls&gt;&lt;url&gt;&amp;lt;Go to ISI&amp;gt;://000261130300002&lt;/url&gt;&lt;/related-urls&gt;&lt;/urls&gt;&lt;electronic-resource-num&gt;Doi 10.1016/J.Tree.2008.06.014&lt;/electronic-resource-num&gt;&lt;language&gt;English&lt;/language&gt;&lt;/record&gt;&lt;/Cite&gt;&lt;/EndNote&gt;</w:instrText>
-      </w:r>
-      <w:r>
-        <w:rPr>
-          <w:rFonts w:ascii="Times New Roman" w:hAnsi="Times New Roman"/>
-          <w:lang w:eastAsia="x-none"/>
-        </w:rPr>
-        <w:fldChar w:fldCharType="separate"/>
-      </w:r>
-      <w:r>
-        <w:rPr>
-          <w:rFonts w:ascii="Times New Roman" w:hAnsi="Times New Roman"/>
-          <w:noProof/>
-          <w:lang w:eastAsia="x-none"/>
-        </w:rPr>
-        <w:t>Nakagawa &amp; Freckl</w:t>
-      </w:r>
-      <w:r>
-        <w:rPr>
-          <w:rFonts w:ascii="Times New Roman" w:hAnsi="Times New Roman"/>
-          <w:noProof/>
-          <w:lang w:eastAsia="x-none"/>
-        </w:rPr>
-        <w:t>e</w:t>
-      </w:r>
-      <w:r>
-        <w:rPr>
-          <w:rFonts w:ascii="Times New Roman" w:hAnsi="Times New Roman"/>
-          <w:noProof/>
-          <w:lang w:eastAsia="x-none"/>
-        </w:rPr>
-        <w:t>ton 2008</w:t>
-      </w:r>
-      <w:r>
-        <w:rPr>
-          <w:rFonts w:ascii="Times New Roman" w:hAnsi="Times New Roman"/>
-          <w:lang w:eastAsia="x-none"/>
-        </w:rPr>
-        <w:fldChar w:fldCharType="end"/>
-      </w:r>
-      <w:r>
-        <w:rPr>
-          <w:rFonts w:ascii="Times New Roman" w:hAnsi="Times New Roman"/>
-          <w:lang w:eastAsia="x-none"/>
-        </w:rPr>
-        <w:fldChar w:fldCharType="end"/>
-      </w:r>
+      <w:hyperlink w:anchor="_ENREF_21" w:tooltip="Nakagawa, 2008 #24" w:history="1">
+        <w:r>
+          <w:rPr>
+            <w:rFonts w:ascii="Times New Roman" w:hAnsi="Times New Roman"/>
+            <w:lang w:eastAsia="x-none"/>
+          </w:rPr>
+          <w:fldChar w:fldCharType="begin"/>
+        </w:r>
+        <w:r>
+          <w:rPr>
+            <w:rFonts w:ascii="Times New Roman" w:hAnsi="Times New Roman"/>
+            <w:lang w:eastAsia="x-none"/>
+          </w:rPr>
+          <w:instrText xml:space="preserve"> ADDIN EN.CITE &lt;EndNote&gt;&lt;Cite&gt;&lt;Author&gt;Nakagawa&lt;/Author&gt;&lt;Year&gt;2008&lt;/Year&gt;&lt;RecNum&gt;24&lt;/RecNum&gt;&lt;DisplayText&gt;Nakagawa &amp;amp; Freckleton 2008&lt;/DisplayText&gt;&lt;record&gt;&lt;rec-number&gt;24&lt;/rec-number&gt;&lt;foreign-keys&gt;&lt;key app="EN" db-id="st9refvxgzfta3eddeq5ww56spfsa9z9rsrs" timestamp="1616109149"&gt;24&lt;/key&gt;&lt;/foreign-keys&gt;&lt;ref-type name="Journal Article"&gt;17&lt;/ref-type&gt;&lt;contributors&gt;&lt;authors&gt;&lt;author&gt;Nakagawa, S.&lt;/author&gt;&lt;author&gt;Freckleton, R. P.&lt;/author&gt;&lt;/authors&gt;&lt;/contributors&gt;&lt;auth-address&gt;Nakagawa, S&amp;#xD;Univ Otago, Dept Zool, POB 56, Dunedin 9054, New Zealand&amp;#xD;Univ Otago, Dept Zool, Dunedin 9054, New Zealand&amp;#xD;Univ Sheffield, Dept Anim &amp;amp; Plant Sci, Sheffield S10 2TN, S Yorkshire, England&lt;/auth-address&gt;&lt;titles&gt;&lt;title&gt;Missing inaction: The dangers of ignoring missing data&lt;/title&gt;&lt;secondary-title&gt;Trends in Ecology &amp;amp; Evolution&lt;/secondary-title&gt;&lt;/titles&gt;&lt;periodical&gt;&lt;full-title&gt;Trends in Ecology &amp;amp; Evolution&lt;/full-title&gt;&lt;/periodical&gt;&lt;pages&gt;592-596&lt;/pages&gt;&lt;volume&gt;23&lt;/volume&gt;&lt;number&gt;11&lt;/number&gt;&lt;keywords&gt;&lt;keyword&gt;incomplete data&lt;/keyword&gt;&lt;keyword&gt;extinction&lt;/keyword&gt;&lt;keyword&gt;inference&lt;/keyword&gt;&lt;keyword&gt;selection&lt;/keyword&gt;&lt;keyword&gt;evolution&lt;/keyword&gt;&lt;keyword&gt;ecology&lt;/keyword&gt;&lt;/keywords&gt;&lt;dates&gt;&lt;year&gt;2008&lt;/year&gt;&lt;pub-dates&gt;&lt;date&gt;Nov&lt;/date&gt;&lt;/pub-dates&gt;&lt;/dates&gt;&lt;isbn&gt;0169-5347&lt;/isbn&gt;&lt;accession-num&gt;ISI:000261130300002&lt;/accession-num&gt;&lt;urls&gt;&lt;related-urls&gt;&lt;url&gt;&amp;lt;Go to ISI&amp;gt;://000261130300002&lt;/url&gt;&lt;/related-urls&gt;&lt;/urls&gt;&lt;electronic-resource-num&gt;Doi 10.1016/J.Tree.2008.06.014&lt;/electronic-resource-num&gt;&lt;language&gt;English&lt;/language&gt;&lt;/record&gt;&lt;/Cite&gt;&lt;/EndNote&gt;</w:instrText>
+        </w:r>
+        <w:r>
+          <w:rPr>
+            <w:rFonts w:ascii="Times New Roman" w:hAnsi="Times New Roman"/>
+            <w:lang w:eastAsia="x-none"/>
+          </w:rPr>
+          <w:fldChar w:fldCharType="separate"/>
+        </w:r>
+        <w:r>
+          <w:rPr>
+            <w:rFonts w:ascii="Times New Roman" w:hAnsi="Times New Roman"/>
+            <w:noProof/>
+            <w:lang w:eastAsia="x-none"/>
+          </w:rPr>
+          <w:t>Nakagawa &amp; Freckleton 2008</w:t>
+        </w:r>
+        <w:r>
+          <w:rPr>
+            <w:rFonts w:ascii="Times New Roman" w:hAnsi="Times New Roman"/>
+            <w:lang w:eastAsia="x-none"/>
+          </w:rPr>
+          <w:fldChar w:fldCharType="end"/>
+        </w:r>
+      </w:hyperlink>
       <w:r>
         <w:rPr>
           <w:rFonts w:ascii="Times New Roman" w:hAnsi="Times New Roman"/>
@@ -30868,14 +30838,7 @@
           <w:rFonts w:ascii="Times New Roman" w:hAnsi="Times New Roman"/>
           <w:lang w:eastAsia="x-none"/>
         </w:rPr>
-        <w:t>scenario</w:t>
-      </w:r>
-      <w:r>
-        <w:rPr>
-          <w:rFonts w:ascii="Times New Roman" w:hAnsi="Times New Roman"/>
-          <w:lang w:eastAsia="x-none"/>
-        </w:rPr>
-        <w:t xml:space="preserve">s </w:t>
+        <w:t xml:space="preserve">scenarios </w:t>
       </w:r>
       <w:r>
         <w:rPr>
@@ -39731,15 +39694,7 @@
           <w:b/>
           <w:bCs/>
         </w:rPr>
-        <w:t>S</w:t>
-      </w:r>
-      <w:r>
-        <w:rPr>
-          <w:rFonts w:ascii="Times New Roman" w:hAnsi="Times New Roman"/>
-          <w:b/>
-          <w:bCs/>
-        </w:rPr>
-        <w:t>2</w:t>
+        <w:t>S2</w:t>
       </w:r>
     </w:p>
     <w:p>
@@ -39854,15 +39809,7 @@
           <w:b/>
           <w:bCs/>
         </w:rPr>
-        <w:t>S</w:t>
-      </w:r>
-      <w:r>
-        <w:rPr>
-          <w:rFonts w:ascii="Times New Roman" w:hAnsi="Times New Roman"/>
-          <w:b/>
-          <w:bCs/>
-        </w:rPr>
-        <w:t>3</w:t>
+        <w:t>S3</w:t>
       </w:r>
     </w:p>
     <w:p>
@@ -40074,13 +40021,8 @@
       <w:r>
         <w:t xml:space="preserve">figure (esp. for these biologists who </w:t>
       </w:r>
-      <w:proofErr w:type="gramStart"/>
-      <w:r>
-        <w:t>are scared of</w:t>
-      </w:r>
-      <w:proofErr w:type="gramEnd"/>
-      <w:r>
-        <w:t xml:space="preserve"> formulas)!</w:t>
+      <w:r>
+        <w:t>are scared of formulas)!</w:t>
       </w:r>
     </w:p>
   </w:comment>
@@ -40095,13 +40037,8 @@
         </w:rPr>
         <w:annotationRef/>
       </w:r>
-      <w:proofErr w:type="spellStart"/>
-      <w:r>
-        <w:t>Loisa</w:t>
-      </w:r>
-      <w:proofErr w:type="spellEnd"/>
-      <w:r>
-        <w:t xml:space="preserve"> is working on it</w:t>
+      <w:r>
+        <w:t>Loisa is working on it</w:t>
       </w:r>
     </w:p>
   </w:comment>
@@ -40116,13 +40053,8 @@
       <w:r>
         <w:t xml:space="preserve">I need to check this Dan </w:t>
       </w:r>
-      <w:proofErr w:type="gramStart"/>
-      <w:r>
-        <w:t>and also</w:t>
-      </w:r>
-      <w:proofErr w:type="gramEnd"/>
-      <w:r>
-        <w:t xml:space="preserve"> - check and change once I understand this</w:t>
+      <w:r>
+        <w:t>and also - check and change once I understand this</w:t>
       </w:r>
     </w:p>
   </w:comment>
@@ -40211,13 +40143,8 @@
       <w:r>
         <w:t xml:space="preserve">We should cite </w:t>
       </w:r>
-      <w:proofErr w:type="spellStart"/>
-      <w:r>
-        <w:t>ggplot</w:t>
-      </w:r>
-      <w:proofErr w:type="spellEnd"/>
-      <w:r>
-        <w:t xml:space="preserve"> or what packages did you use Alistair</w:t>
+      <w:r>
+        <w:t>ggplot or what packages did you use Alistair</w:t>
       </w:r>
     </w:p>
   </w:comment>
@@ -45224,10 +45151,6 @@
 </file>
 
 <file path=customXml/item1.xml><?xml version="1.0" encoding="utf-8"?>
-<b:Sources xmlns:b="http://schemas.openxmlformats.org/officeDocument/2006/bibliography" xmlns="http://schemas.openxmlformats.org/officeDocument/2006/bibliography" SelectedStyle="/APA.XSL" StyleName="APA"/>
-</file>
-
-<file path=customXml/item2.xml><?xml version="1.0" encoding="utf-8"?>
 <?mso-contentType ?>
 <FormTemplates xmlns="http://schemas.microsoft.com/sharepoint/v3/contenttype/forms">
   <Display>DocumentLibraryForm</Display>
@@ -45236,7 +45159,17 @@
 </FormTemplates>
 </file>
 
+<file path=customXml/item2.xml><?xml version="1.0" encoding="utf-8"?>
+<b:Sources xmlns:b="http://schemas.openxmlformats.org/officeDocument/2006/bibliography" xmlns="http://schemas.openxmlformats.org/officeDocument/2006/bibliography" SelectedStyle="/APA.XSL" StyleName="APA"/>
+</file>
+
 <file path=customXml/item3.xml><?xml version="1.0" encoding="utf-8"?>
+<p:properties xmlns:p="http://schemas.microsoft.com/office/2006/metadata/properties" xmlns:xsi="http://www.w3.org/2001/XMLSchema-instance" xmlns:pc="http://schemas.microsoft.com/office/infopath/2007/PartnerControls">
+  <documentManagement/>
+</p:properties>
+</file>
+
+<file path=customXml/item4.xml><?xml version="1.0" encoding="utf-8"?>
 <ct:contentTypeSchema xmlns:ct="http://schemas.microsoft.com/office/2006/metadata/contentType" xmlns:ma="http://schemas.microsoft.com/office/2006/metadata/properties/metaAttributes" ct:_="" ma:_="" ma:contentTypeName="Document" ma:contentTypeID="0x010100C85E6A923EC3354189EBF6F6533E2045" ma:contentTypeVersion="12" ma:contentTypeDescription="Create a new document." ma:contentTypeScope="" ma:versionID="6d72571789aaa387eb74da3ade346046">
   <xsd:schema xmlns:xsd="http://www.w3.org/2001/XMLSchema" xmlns:xs="http://www.w3.org/2001/XMLSchema" xmlns:p="http://schemas.microsoft.com/office/2006/metadata/properties" xmlns:ns3="5e1bb123-aa08-4a17-8e50-fd0aede207eb" xmlns:ns4="ea304351-0581-4d7b-bab5-07be140c553e" targetNamespace="http://schemas.microsoft.com/office/2006/metadata/properties" ma:root="true" ma:fieldsID="baccb8846426f0bf90800792416fbafc" ns3:_="" ns4:_="">
     <xsd:import namespace="5e1bb123-aa08-4a17-8e50-fd0aede207eb"/>
@@ -45453,13 +45386,15 @@
 </ct:contentTypeSchema>
 </file>
 
-<file path=customXml/item4.xml><?xml version="1.0" encoding="utf-8"?>
-<p:properties xmlns:p="http://schemas.microsoft.com/office/2006/metadata/properties" xmlns:xsi="http://www.w3.org/2001/XMLSchema-instance" xmlns:pc="http://schemas.microsoft.com/office/infopath/2007/PartnerControls">
-  <documentManagement/>
-</p:properties>
+<file path=customXml/itemProps1.xml><?xml version="1.0" encoding="utf-8"?>
+<ds:datastoreItem xmlns:ds="http://schemas.openxmlformats.org/officeDocument/2006/customXml" ds:itemID="{C6882F6C-2EB9-4CA3-9E91-342340160C00}">
+  <ds:schemaRefs>
+    <ds:schemaRef ds:uri="http://schemas.microsoft.com/sharepoint/v3/contenttype/forms"/>
+  </ds:schemaRefs>
+</ds:datastoreItem>
 </file>
 
-<file path=customXml/itemProps1.xml><?xml version="1.0" encoding="utf-8"?>
+<file path=customXml/itemProps2.xml><?xml version="1.0" encoding="utf-8"?>
 <ds:datastoreItem xmlns:ds="http://schemas.openxmlformats.org/officeDocument/2006/customXml" ds:itemID="{7866B245-99C4-A546-AADD-1D244A0492B7}">
   <ds:schemaRefs>
     <ds:schemaRef ds:uri="http://schemas.openxmlformats.org/officeDocument/2006/bibliography"/>
@@ -45467,15 +45402,16 @@
 </ds:datastoreItem>
 </file>
 
-<file path=customXml/itemProps2.xml><?xml version="1.0" encoding="utf-8"?>
-<ds:datastoreItem xmlns:ds="http://schemas.openxmlformats.org/officeDocument/2006/customXml" ds:itemID="{C6882F6C-2EB9-4CA3-9E91-342340160C00}">
+<file path=customXml/itemProps3.xml><?xml version="1.0" encoding="utf-8"?>
+<ds:datastoreItem xmlns:ds="http://schemas.openxmlformats.org/officeDocument/2006/customXml" ds:itemID="{CB41BB13-0292-4504-9D0B-C6C710DF720F}">
   <ds:schemaRefs>
-    <ds:schemaRef ds:uri="http://schemas.microsoft.com/sharepoint/v3/contenttype/forms"/>
+    <ds:schemaRef ds:uri="http://schemas.microsoft.com/office/2006/metadata/properties"/>
+    <ds:schemaRef ds:uri="http://schemas.microsoft.com/office/infopath/2007/PartnerControls"/>
   </ds:schemaRefs>
 </ds:datastoreItem>
 </file>
 
-<file path=customXml/itemProps3.xml><?xml version="1.0" encoding="utf-8"?>
+<file path=customXml/itemProps4.xml><?xml version="1.0" encoding="utf-8"?>
 <ds:datastoreItem xmlns:ds="http://schemas.openxmlformats.org/officeDocument/2006/customXml" ds:itemID="{F28722B7-5C8D-48D3-83DB-4E745E3D8352}">
   <ds:schemaRefs>
     <ds:schemaRef ds:uri="http://schemas.microsoft.com/office/2006/metadata/contentType"/>
@@ -45492,13 +45428,4 @@
     <ds:schemaRef ds:uri="http://schemas.microsoft.com/internal/obd"/>
   </ds:schemaRefs>
 </ds:datastoreItem>
-</file>
-
-<file path=customXml/itemProps4.xml><?xml version="1.0" encoding="utf-8"?>
-<ds:datastoreItem xmlns:ds="http://schemas.openxmlformats.org/officeDocument/2006/customXml" ds:itemID="{CB41BB13-0292-4504-9D0B-C6C710DF720F}">
-  <ds:schemaRefs>
-    <ds:schemaRef ds:uri="http://schemas.microsoft.com/office/2006/metadata/properties"/>
-    <ds:schemaRef ds:uri="http://schemas.microsoft.com/office/infopath/2007/PartnerControls"/>
-  </ds:schemaRefs>
-</ds:datastoreItem>
 </file>
</xml_diff>